<commit_message>
HW 3.10 Final Version
</commit_message>
<xml_diff>
--- a/Assignment 3/Networks Assignment 3.docx
+++ b/Assignment 3/Networks Assignment 3.docx
@@ -11212,6 +11212,14 @@
         </w:rPr>
         <w:t xml:space="preserve"> 10Mb/s</w:t>
       </w:r>
+      <w:r>
+        <w:rPr>
+          <w:rFonts w:ascii="Times" w:hAnsi="Times" w:cs="Times New Roman"/>
+          <w:sz w:val="20"/>
+          <w:szCs w:val="20"/>
+        </w:rPr>
+        <w:t xml:space="preserve"> (input: 100 50 70 10)</w:t>
+      </w:r>
     </w:p>
     <w:p>
       <w:pPr>
@@ -11235,8 +11243,14 @@
         </w:rPr>
         <w:t>Available is 100Mb/s – Source A requests 50 Mb/s, source B requests 700 Mb/s, and source C requests 10 Mb/s</w:t>
       </w:r>
-      <w:bookmarkStart w:id="0" w:name="_GoBack"/>
-      <w:bookmarkEnd w:id="0"/>
+      <w:r>
+        <w:rPr>
+          <w:rFonts w:ascii="Times" w:hAnsi="Times" w:cs="Times New Roman"/>
+          <w:sz w:val="20"/>
+          <w:szCs w:val="20"/>
+        </w:rPr>
+        <w:t xml:space="preserve"> (input: 100 50 700 10)</w:t>
+      </w:r>
     </w:p>
     <w:p>
       <w:pPr>
@@ -11305,9 +11319,90 @@
           </wp:inline>
         </w:drawing>
       </w:r>
+      <w:bookmarkStart w:id="0" w:name="_GoBack"/>
+      <w:bookmarkEnd w:id="0"/>
+    </w:p>
+    <w:p>
+      <w:pPr>
+        <w:spacing w:before="100" w:beforeAutospacing="1" w:after="100" w:afterAutospacing="1"/>
+        <w:rPr>
+          <w:rFonts w:ascii="Times" w:hAnsi="Times" w:cs="Times New Roman"/>
+          <w:sz w:val="20"/>
+          <w:szCs w:val="20"/>
+          <w:u w:val="single"/>
+        </w:rPr>
+      </w:pPr>
+      <w:r>
+        <w:rPr>
+          <w:rFonts w:ascii="Times" w:hAnsi="Times" w:cs="Times New Roman"/>
+          <w:noProof/>
+          <w:sz w:val="20"/>
+          <w:szCs w:val="20"/>
+          <w:u w:val="single"/>
+        </w:rPr>
+        <w:drawing>
+          <wp:inline distT="0" distB="0" distL="0" distR="0" wp14:anchorId="0F0ACFCC" wp14:editId="0D886E7F">
+            <wp:extent cx="5480050" cy="3411220"/>
+            <wp:effectExtent l="0" t="0" r="6350" b="0"/>
+            <wp:docPr id="7" name="Picture 7" descr="Macintosh HD:Users:christianrodriguez:Desktop:HW3.10.png"/>
+            <wp:cNvGraphicFramePr>
+              <a:graphicFrameLocks xmlns:a="http://schemas.openxmlformats.org/drawingml/2006/main" noChangeAspect="1"/>
+            </wp:cNvGraphicFramePr>
+            <a:graphic xmlns:a="http://schemas.openxmlformats.org/drawingml/2006/main">
+              <a:graphicData uri="http://schemas.openxmlformats.org/drawingml/2006/picture">
+                <pic:pic xmlns:pic="http://schemas.openxmlformats.org/drawingml/2006/picture">
+                  <pic:nvPicPr>
+                    <pic:cNvPr id="0" name="Picture 2" descr="Macintosh HD:Users:christianrodriguez:Desktop:HW3.10.png"/>
+                    <pic:cNvPicPr>
+                      <a:picLocks noChangeAspect="1" noChangeArrowheads="1"/>
+                    </pic:cNvPicPr>
+                  </pic:nvPicPr>
+                  <pic:blipFill>
+                    <a:blip r:embed="rId14">
+                      <a:extLst>
+                        <a:ext uri="{28A0092B-C50C-407E-A947-70E740481C1C}">
+                          <a14:useLocalDpi xmlns:a14="http://schemas.microsoft.com/office/drawing/2010/main" val="0"/>
+                        </a:ext>
+                      </a:extLst>
+                    </a:blip>
+                    <a:srcRect/>
+                    <a:stretch>
+                      <a:fillRect/>
+                    </a:stretch>
+                  </pic:blipFill>
+                  <pic:spPr bwMode="auto">
+                    <a:xfrm>
+                      <a:off x="0" y="0"/>
+                      <a:ext cx="5480050" cy="3411220"/>
+                    </a:xfrm>
+                    <a:prstGeom prst="rect">
+                      <a:avLst/>
+                    </a:prstGeom>
+                    <a:noFill/>
+                    <a:ln>
+                      <a:noFill/>
+                    </a:ln>
+                  </pic:spPr>
+                </pic:pic>
+              </a:graphicData>
+            </a:graphic>
+          </wp:inline>
+        </w:drawing>
+      </w:r>
+    </w:p>
+    <w:p>
+      <w:pPr>
+        <w:spacing w:before="100" w:beforeAutospacing="1" w:after="100" w:afterAutospacing="1"/>
+        <w:rPr>
+          <w:rFonts w:ascii="Times" w:hAnsi="Times" w:cs="Times New Roman"/>
+          <w:sz w:val="20"/>
+          <w:szCs w:val="20"/>
+          <w:u w:val="single"/>
+        </w:rPr>
+      </w:pPr>
     </w:p>
     <w:sectPr>
-      <w:headerReference w:type="default" r:id="rId14"/>
+      <w:headerReference w:type="default" r:id="rId15"/>
       <w:pgSz w:w="12240" w:h="15840"/>
       <w:pgMar w:top="1440" w:right="1800" w:bottom="1440" w:left="1800" w:header="720" w:footer="720" w:gutter="0"/>
       <w:cols w:space="720"/>
@@ -11440,7 +11535,7 @@
         <w:rFonts w:ascii="Symbol" w:hAnsi="Symbol" w:hint="default"/>
       </w:rPr>
     </w:lvl>
-    <w:lvl w:ilvl="1" w:tplc="04090003" w:tentative="1">
+    <w:lvl w:ilvl="1" w:tplc="04090003">
       <w:start w:val="1"/>
       <w:numFmt w:val="bullet"/>
       <w:lvlText w:val="o"/>

</xml_diff>